<commit_message>
Finnished 3 enemy docs, and also... more organising :D
</commit_message>
<xml_diff>
--- a/- Pre Report Design and Concepts Documentation/Staff.docx
+++ b/- Pre Report Design and Concepts Documentation/Staff.docx
@@ -20,6 +20,11 @@
     <w:p>
       <w:r>
         <w:t>I think the staff should have average swing size and range. It should deal lower damage but attack faster giving it comparable dps but in more attacks. I feel this would work in a realistic sense as the staff attack pattern I suggested would be much faster than anything you can do with a sword but it wouldn’t cause as much damage as a blade.</w:t>
+      </w:r>
+    </w:p>
+    <w:p>
+      <w:r>
+        <w:t>We also discussed having the staff’s attack reflecting projectiles if the attack is timed correctly as the ability it has while in use.</w:t>
       </w:r>
       <w:bookmarkStart w:id="0" w:name="_GoBack"/>
       <w:bookmarkEnd w:id="0"/>
@@ -51,7 +56,7 @@
       </w:pPr>
     </w:pPrDefault>
   </w:docDefaults>
-  <w:latentStyles w:defLockedState="0" w:defUIPriority="99" w:defSemiHidden="0" w:defUnhideWhenUsed="0" w:defQFormat="0" w:count="376">
+  <w:latentStyles w:defLockedState="0" w:defUIPriority="99" w:defSemiHidden="0" w:defUnhideWhenUsed="0" w:defQFormat="0" w:count="377">
     <w:lsdException w:name="Normal" w:uiPriority="0" w:qFormat="1"/>
     <w:lsdException w:name="heading 1" w:uiPriority="9" w:qFormat="1"/>
     <w:lsdException w:name="heading 2" w:semiHidden="1" w:uiPriority="9" w:unhideWhenUsed="1" w:qFormat="1"/>
@@ -425,6 +430,7 @@
     <w:lsdException w:name="Hashtag" w:semiHidden="1" w:unhideWhenUsed="1"/>
     <w:lsdException w:name="Unresolved Mention" w:semiHidden="1" w:unhideWhenUsed="1"/>
     <w:lsdException w:name="Smart Link" w:semiHidden="1" w:unhideWhenUsed="1"/>
+    <w:lsdException w:name="Smart Link Error" w:semiHidden="1" w:unhideWhenUsed="1"/>
   </w:latentStyles>
   <w:style w:type="paragraph" w:default="1" w:styleId="Normal">
     <w:name w:val="Normal"/>

</xml_diff>